<commit_message>
Adição de arquivo pdf e power point sobre introdução ao desenvolvimento web.
</commit_message>
<xml_diff>
--- a/Introdução a Aplicações Rest/Introdução ao Desenvolvimento Web/Introdução ao Desenvolvimento Web.docx
+++ b/Introdução a Aplicações Rest/Introdução ao Desenvolvimento Web/Introdução ao Desenvolvimento Web.docx
@@ -2765,23 +2765,37 @@
           <w:szCs w:val="24"/>
         </w:rPr>
       </w:pPr>
-    </w:p>
-    <w:p>
-      <w:pPr>
-        <w:rPr>
-          <w:sz w:val="24"/>
-          <w:szCs w:val="24"/>
-        </w:rPr>
-      </w:pPr>
-      <w:r>
-        <w:rPr>
-          <w:b/>
-          <w:bCs/>
-          <w:color w:val="990033"/>
-          <w:sz w:val="24"/>
-          <w:szCs w:val="24"/>
-        </w:rPr>
-        <w:lastRenderedPageBreak/>
+      <w:r>
+        <w:rPr>
+          <w:sz w:val="24"/>
+          <w:szCs w:val="24"/>
+        </w:rPr>
+        <w:t>Preferido pela simplicidade.</w:t>
+      </w:r>
+    </w:p>
+    <w:p>
+      <w:pPr>
+        <w:rPr>
+          <w:sz w:val="24"/>
+          <w:szCs w:val="24"/>
+        </w:rPr>
+      </w:pPr>
+    </w:p>
+    <w:p>
+      <w:pPr>
+        <w:rPr>
+          <w:sz w:val="24"/>
+          <w:szCs w:val="24"/>
+        </w:rPr>
+      </w:pPr>
+      <w:r>
+        <w:rPr>
+          <w:b/>
+          <w:bCs/>
+          <w:color w:val="990033"/>
+          <w:sz w:val="24"/>
+          <w:szCs w:val="24"/>
+        </w:rPr>
         <w:t>2</w:t>
       </w:r>
       <w:r>
@@ -3103,6 +3117,28 @@
       </w:pPr>
       <w:r>
         <w:rPr>
+          <w:sz w:val="24"/>
+          <w:szCs w:val="24"/>
+        </w:rPr>
+        <w:t>Ideal quando o foco está na segurança e as operações são complexas</w:t>
+      </w:r>
+      <w:r>
+        <w:rPr>
+          <w:sz w:val="24"/>
+          <w:szCs w:val="24"/>
+        </w:rPr>
+        <w:t>.</w:t>
+      </w:r>
+    </w:p>
+    <w:p>
+      <w:pPr>
+        <w:rPr>
+          <w:sz w:val="24"/>
+          <w:szCs w:val="24"/>
+        </w:rPr>
+      </w:pPr>
+      <w:r>
+        <w:rPr>
           <w:b/>
           <w:bCs/>
           <w:color w:val="990033"/>
@@ -3354,6 +3390,285 @@
         </w:rPr>
         <w:t>.</w:t>
       </w:r>
+    </w:p>
+    <w:p>
+      <w:pPr>
+        <w:rPr>
+          <w:sz w:val="24"/>
+          <w:szCs w:val="24"/>
+        </w:rPr>
+      </w:pPr>
+    </w:p>
+    <w:p>
+      <w:pPr>
+        <w:rPr>
+          <w:sz w:val="24"/>
+          <w:szCs w:val="24"/>
+        </w:rPr>
+      </w:pPr>
+      <w:r>
+        <w:rPr>
+          <w:sz w:val="24"/>
+          <w:szCs w:val="24"/>
+        </w:rPr>
+        <w:t xml:space="preserve">Usado para dados </w:t>
+      </w:r>
+      <w:r>
+        <w:rPr>
+          <w:sz w:val="24"/>
+          <w:szCs w:val="24"/>
+        </w:rPr>
+        <w:t>dinâmicos e personalizados</w:t>
+      </w:r>
+      <w:r>
+        <w:rPr>
+          <w:sz w:val="24"/>
+          <w:szCs w:val="24"/>
+        </w:rPr>
+        <w:t>.</w:t>
+      </w:r>
+    </w:p>
+    <w:p>
+      <w:pPr>
+        <w:rPr>
+          <w:b/>
+          <w:bCs/>
+          <w:color w:val="006699"/>
+          <w:sz w:val="28"/>
+          <w:szCs w:val="28"/>
+        </w:rPr>
+      </w:pPr>
+      <w:r>
+        <w:rPr>
+          <w:b/>
+          <w:bCs/>
+          <w:color w:val="006699"/>
+          <w:sz w:val="28"/>
+          <w:szCs w:val="28"/>
+        </w:rPr>
+        <w:t>5</w:t>
+      </w:r>
+      <w:r>
+        <w:rPr>
+          <w:b/>
+          <w:bCs/>
+          <w:color w:val="006699"/>
+          <w:sz w:val="28"/>
+          <w:szCs w:val="28"/>
+        </w:rPr>
+        <w:t>.</w:t>
+      </w:r>
+      <w:r>
+        <w:rPr>
+          <w:b/>
+          <w:bCs/>
+          <w:color w:val="006699"/>
+          <w:sz w:val="28"/>
+          <w:szCs w:val="28"/>
+        </w:rPr>
+        <w:t>Verbos de HT</w:t>
+      </w:r>
+      <w:r>
+        <w:rPr>
+          <w:b/>
+          <w:bCs/>
+          <w:color w:val="006699"/>
+          <w:sz w:val="28"/>
+          <w:szCs w:val="28"/>
+        </w:rPr>
+        <w:t>TP</w:t>
+      </w:r>
+    </w:p>
+    <w:p>
+      <w:pPr>
+        <w:rPr>
+          <w:color w:val="990033"/>
+          <w:sz w:val="24"/>
+          <w:szCs w:val="24"/>
+        </w:rPr>
+      </w:pPr>
+      <w:r>
+        <w:rPr>
+          <w:b/>
+          <w:bCs/>
+          <w:color w:val="990033"/>
+          <w:sz w:val="24"/>
+          <w:szCs w:val="24"/>
+        </w:rPr>
+        <w:t xml:space="preserve">GET: </w:t>
+      </w:r>
+      <w:r>
+        <w:rPr>
+          <w:b/>
+          <w:bCs/>
+          <w:color w:val="006699"/>
+          <w:sz w:val="24"/>
+          <w:szCs w:val="24"/>
+        </w:rPr>
+        <w:t>leitura;</w:t>
+      </w:r>
+    </w:p>
+    <w:p>
+      <w:pPr>
+        <w:rPr>
+          <w:b/>
+          <w:bCs/>
+          <w:color w:val="990033"/>
+          <w:sz w:val="24"/>
+          <w:szCs w:val="24"/>
+        </w:rPr>
+      </w:pPr>
+      <w:r>
+        <w:rPr>
+          <w:b/>
+          <w:bCs/>
+          <w:color w:val="990033"/>
+          <w:sz w:val="24"/>
+          <w:szCs w:val="24"/>
+        </w:rPr>
+        <w:t>PUT</w:t>
+      </w:r>
+      <w:r>
+        <w:rPr>
+          <w:b/>
+          <w:bCs/>
+          <w:color w:val="990033"/>
+          <w:sz w:val="24"/>
+          <w:szCs w:val="24"/>
+        </w:rPr>
+        <w:t>/</w:t>
+      </w:r>
+      <w:r>
+        <w:rPr>
+          <w:b/>
+          <w:bCs/>
+          <w:color w:val="990033"/>
+          <w:sz w:val="24"/>
+          <w:szCs w:val="24"/>
+        </w:rPr>
+        <w:t>PATCH</w:t>
+      </w:r>
+      <w:r>
+        <w:rPr>
+          <w:b/>
+          <w:bCs/>
+          <w:color w:val="990033"/>
+          <w:sz w:val="24"/>
+          <w:szCs w:val="24"/>
+        </w:rPr>
+        <w:t>:</w:t>
+      </w:r>
+      <w:r>
+        <w:rPr>
+          <w:b/>
+          <w:bCs/>
+          <w:color w:val="990033"/>
+          <w:sz w:val="24"/>
+          <w:szCs w:val="24"/>
+        </w:rPr>
+        <w:t xml:space="preserve"> </w:t>
+      </w:r>
+      <w:r>
+        <w:rPr>
+          <w:b/>
+          <w:bCs/>
+          <w:color w:val="006699"/>
+          <w:sz w:val="24"/>
+          <w:szCs w:val="24"/>
+        </w:rPr>
+        <w:t>atualização</w:t>
+      </w:r>
+    </w:p>
+    <w:p>
+      <w:pPr>
+        <w:rPr>
+          <w:b/>
+          <w:bCs/>
+          <w:color w:val="990033"/>
+          <w:sz w:val="24"/>
+          <w:szCs w:val="24"/>
+        </w:rPr>
+      </w:pPr>
+      <w:r>
+        <w:rPr>
+          <w:b/>
+          <w:bCs/>
+          <w:color w:val="990033"/>
+          <w:sz w:val="24"/>
+          <w:szCs w:val="24"/>
+        </w:rPr>
+        <w:t>POST:</w:t>
+      </w:r>
+      <w:r>
+        <w:rPr>
+          <w:b/>
+          <w:bCs/>
+          <w:color w:val="006699"/>
+          <w:sz w:val="24"/>
+          <w:szCs w:val="24"/>
+        </w:rPr>
+        <w:t xml:space="preserve"> criação</w:t>
+      </w:r>
+    </w:p>
+    <w:p>
+      <w:pPr>
+        <w:rPr>
+          <w:b/>
+          <w:bCs/>
+          <w:color w:val="990033"/>
+          <w:sz w:val="24"/>
+          <w:szCs w:val="24"/>
+        </w:rPr>
+      </w:pPr>
+      <w:r>
+        <w:rPr>
+          <w:b/>
+          <w:bCs/>
+          <w:color w:val="990033"/>
+          <w:sz w:val="24"/>
+          <w:szCs w:val="24"/>
+        </w:rPr>
+        <w:t>DELETE:</w:t>
+      </w:r>
+      <w:r>
+        <w:rPr>
+          <w:b/>
+          <w:bCs/>
+          <w:color w:val="990033"/>
+          <w:sz w:val="24"/>
+          <w:szCs w:val="24"/>
+        </w:rPr>
+        <w:t xml:space="preserve"> </w:t>
+      </w:r>
+      <w:r>
+        <w:rPr>
+          <w:b/>
+          <w:bCs/>
+          <w:color w:val="006699"/>
+          <w:sz w:val="24"/>
+          <w:szCs w:val="24"/>
+        </w:rPr>
+        <w:t>exclusão</w:t>
+      </w:r>
+    </w:p>
+    <w:p>
+      <w:pPr>
+        <w:rPr>
+          <w:b/>
+          <w:bCs/>
+          <w:color w:val="006699"/>
+          <w:sz w:val="28"/>
+          <w:szCs w:val="28"/>
+        </w:rPr>
+      </w:pPr>
+    </w:p>
+    <w:p>
+      <w:pPr>
+        <w:rPr>
+          <w:sz w:val="24"/>
+          <w:szCs w:val="24"/>
+        </w:rPr>
+      </w:pPr>
     </w:p>
     <w:p>
       <w:pPr>

</xml_diff>